<commit_message>
added path returning for dfs and astar
</commit_message>
<xml_diff>
--- a/qTwo/docs/qTwo.docx
+++ b/qTwo/docs/qTwo.docx
@@ -79,14 +79,68 @@
         <w:rPr>
           <w:rFonts w:ascii="Times New Roman" w:hAnsi="Times New Roman" w:cs="Times New Roman"/>
         </w:rPr>
-        <w:t xml:space="preserve">The map size I found worked best is 2000. I found this size by using an approach </w:t>
-      </w:r>
-      <w:r>
-        <w:rPr>
-          <w:rFonts w:ascii="Times New Roman" w:hAnsi="Times New Roman" w:cs="Times New Roman"/>
-        </w:rPr>
-        <w:t>not dissimilar to binary search. I doubled the size until it took too long, then halved it once.</w:t>
-      </w:r>
+        <w:t>The m</w:t>
+      </w:r>
+      <w:r>
+        <w:rPr>
+          <w:rFonts w:ascii="Times New Roman" w:hAnsi="Times New Roman" w:cs="Times New Roman"/>
+        </w:rPr>
+        <w:t>ap size I found worked best is 10</w:t>
+      </w:r>
+      <w:r>
+        <w:rPr>
+          <w:rFonts w:ascii="Times New Roman" w:hAnsi="Times New Roman" w:cs="Times New Roman"/>
+        </w:rPr>
+        <w:t>0</w:t>
+      </w:r>
+      <w:r>
+        <w:rPr>
+          <w:rFonts w:ascii="Times New Roman" w:hAnsi="Times New Roman" w:cs="Times New Roman"/>
+        </w:rPr>
+        <w:t>0</w:t>
+      </w:r>
+      <w:r>
+        <w:rPr>
+          <w:rFonts w:ascii="Times New Roman" w:hAnsi="Times New Roman" w:cs="Times New Roman"/>
+        </w:rPr>
+        <w:t xml:space="preserve">. I found this size by using an approach </w:t>
+      </w:r>
+      <w:r>
+        <w:rPr>
+          <w:rFonts w:ascii="Times New Roman" w:hAnsi="Times New Roman" w:cs="Times New Roman"/>
+        </w:rPr>
+        <w:t xml:space="preserve">not dissimilar to binary search. I doubled the size until it took too long, </w:t>
+      </w:r>
+      <w:r>
+        <w:rPr>
+          <w:rFonts w:ascii="Times New Roman" w:hAnsi="Times New Roman" w:cs="Times New Roman"/>
+        </w:rPr>
+        <w:t>and then</w:t>
+      </w:r>
+      <w:r>
+        <w:rPr>
+          <w:rFonts w:ascii="Times New Roman" w:hAnsi="Times New Roman" w:cs="Times New Roman"/>
+        </w:rPr>
+        <w:t xml:space="preserve"> halved it once.</w:t>
+      </w:r>
+      <w:r>
+        <w:rPr>
+          <w:rFonts w:ascii="Times New Roman" w:hAnsi="Times New Roman" w:cs="Times New Roman"/>
+        </w:rPr>
+        <w:t xml:space="preserve"> The algorithm I used this on was BFS, as that algorithm would take the longest and would be the bottleneck. But I ran in to problems with viewing the path and maze of this size. The lines would loop back on themselves and the graph would be incomprehensible. So I settled on 100, a size that could both be visualized and took some time to solve.</w:t>
+      </w:r>
+    </w:p>
+    <w:p>
+      <w:pPr>
+        <w:pStyle w:val="ListParagraph"/>
+        <w:numPr>
+          <w:ilvl w:val="0"/>
+          <w:numId w:val="1"/>
+        </w:numPr>
+        <w:rPr>
+          <w:rFonts w:ascii="Times New Roman" w:hAnsi="Times New Roman" w:cs="Times New Roman"/>
+        </w:rPr>
+      </w:pPr>
       <w:bookmarkStart w:id="0" w:name="_GoBack"/>
       <w:bookmarkEnd w:id="0"/>
     </w:p>

</xml_diff>